<commit_message>
se pasa a prod colores
</commit_message>
<xml_diff>
--- a/Errores.docx
+++ b/Errores.docx
@@ -33,102 +33,54 @@
       </w:r>
     </w:p>
     <w:p>
-      <w:r>
-        <w:t xml:space="preserve">Falta unificar centrado de textos en </w:t>
+      <w:bookmarkStart w:id="0" w:name="_GoBack"/>
+      <w:bookmarkEnd w:id="0"/>
+      <w:r>
+        <w:t xml:space="preserve">Falta paleta de </w:t>
       </w:r>
       <w:proofErr w:type="spellStart"/>
       <w:r>
-        <w:t>nosostros</w:t>
+        <w:t>colers</w:t>
       </w:r>
       <w:proofErr w:type="spellEnd"/>
     </w:p>
     <w:p>
       <w:r>
-        <w:t xml:space="preserve">Falta </w:t>
-      </w:r>
-      <w:proofErr w:type="gramStart"/>
-      <w:r>
-        <w:t>link</w:t>
-      </w:r>
-      <w:proofErr w:type="gramEnd"/>
-      <w:r>
-        <w:t xml:space="preserve"> de </w:t>
+        <w:t xml:space="preserve">Falta estilo a los botones del </w:t>
       </w:r>
       <w:proofErr w:type="spellStart"/>
       <w:r>
-        <w:t>introProductos</w:t>
-      </w:r>
-      <w:proofErr w:type="spellEnd"/>
-      <w:r>
-        <w:t xml:space="preserve"> a producto empresa o servicio</w:t>
-      </w:r>
-    </w:p>
-    <w:p>
-      <w:r>
-        <w:t xml:space="preserve">Falta paleta de </w:t>
-      </w:r>
-      <w:proofErr w:type="spellStart"/>
-      <w:r>
-        <w:t>colers</w:t>
+        <w:t>nav</w:t>
       </w:r>
       <w:proofErr w:type="spellEnd"/>
     </w:p>
     <w:p>
-      <w:r>
-        <w:t xml:space="preserve">Falta </w:t>
+      <w:pPr>
+        <w:rPr>
+          <w:u w:val="single"/>
+        </w:rPr>
+      </w:pPr>
+      <w:r>
+        <w:t xml:space="preserve">Falta un </w:t>
       </w:r>
       <w:proofErr w:type="spellStart"/>
       <w:r>
-        <w:t>alt</w:t>
+        <w:t>cchito</w:t>
       </w:r>
       <w:proofErr w:type="spellEnd"/>
       <w:r>
-        <w:t xml:space="preserve"> en todas las imágenes</w:t>
+        <w:t xml:space="preserve"> </w:t>
+      </w:r>
+      <w:proofErr w:type="spellStart"/>
+      <w:r>
+        <w:t>mas</w:t>
+      </w:r>
+      <w:proofErr w:type="spellEnd"/>
+      <w:r>
+        <w:t xml:space="preserve"> de espacio para no ver la foto conocemos en celu</w:t>
       </w:r>
     </w:p>
-    <w:p>
-      <w:r>
-        <w:t xml:space="preserve">Falta estilo a los botones del </w:t>
-      </w:r>
-      <w:proofErr w:type="spellStart"/>
-      <w:r>
-        <w:t>nav</w:t>
-      </w:r>
-      <w:proofErr w:type="spellEnd"/>
-    </w:p>
-    <w:p>
-      <w:r>
-        <w:t xml:space="preserve">Falta un </w:t>
-      </w:r>
-      <w:proofErr w:type="spellStart"/>
-      <w:r>
-        <w:t>cchito</w:t>
-      </w:r>
-      <w:proofErr w:type="spellEnd"/>
-      <w:r>
-        <w:t xml:space="preserve"> mas de espacio para no ver la foto conocemos en celu</w:t>
-      </w:r>
-    </w:p>
-    <w:p>
-      <w:r>
-        <w:t xml:space="preserve">Falta links de </w:t>
-      </w:r>
-      <w:proofErr w:type="spellStart"/>
-      <w:r>
-        <w:t>introServicios</w:t>
-      </w:r>
-      <w:proofErr w:type="spellEnd"/>
-      <w:r>
-        <w:t xml:space="preserve"> a servicios</w:t>
-      </w:r>
-    </w:p>
-    <w:p>
-      <w:r>
-        <w:t>Corrección de colores en datos de contacto</w:t>
-      </w:r>
-      <w:bookmarkStart w:id="0" w:name="_GoBack"/>
-      <w:bookmarkEnd w:id="0"/>
-    </w:p>
+    <w:p/>
     <w:p/>
     <w:sectPr>
       <w:pgSz w:w="11906" w:h="16838"/>

</xml_diff>